<commit_message>
Lavet DOM06 og rettet slåfejl i UC06
Closes #106
</commit_message>
<xml_diff>
--- a/02 Requirements & Analysis/UC06 Vis træningspas.docx
+++ b/02 Requirements & Analysis/UC06 Vis træningspas.docx
@@ -80,6 +80,7 @@
                 <w:lang w:val="da-DK"/>
               </w:rPr>
             </w:pPr>
+            <w:proofErr w:type="spellStart"/>
             <w:r>
               <w:rPr>
                 <w:b/>
@@ -87,6 +88,7 @@
               </w:rPr>
               <w:t>Comment</w:t>
             </w:r>
+            <w:proofErr w:type="spellEnd"/>
           </w:p>
         </w:tc>
       </w:tr>
@@ -742,7 +744,19 @@
               <w:rPr>
                 <w:lang w:val="da-DK"/>
               </w:rPr>
-              <w:t xml:space="preserve">Patienten </w:t>
+              <w:t>Patienten</w:t>
+            </w:r>
+            <w:r>
+              <w:rPr>
+                <w:lang w:val="da-DK"/>
+              </w:rPr>
+              <w:t xml:space="preserve"> vælger</w:t>
+            </w:r>
+            <w:r>
+              <w:rPr>
+                <w:lang w:val="da-DK"/>
+              </w:rPr>
+              <w:t xml:space="preserve"> </w:t>
             </w:r>
             <w:r>
               <w:rPr>
@@ -762,6 +776,8 @@
               </w:rPr>
               <w:t>.</w:t>
             </w:r>
+            <w:bookmarkStart w:id="0" w:name="_GoBack"/>
+            <w:bookmarkEnd w:id="0"/>
           </w:p>
           <w:p>
             <w:pPr>
@@ -787,8 +803,6 @@
               </w:rPr>
               <w:t>tilknyttede træningspas</w:t>
             </w:r>
-            <w:bookmarkStart w:id="0" w:name="_GoBack"/>
-            <w:bookmarkEnd w:id="0"/>
             <w:r>
               <w:rPr>
                 <w:lang w:val="da-DK"/>
@@ -918,7 +932,35 @@
               <w:rPr>
                 <w:lang w:val="da-DK"/>
               </w:rPr>
-              <w:t>Fortsæt fra main success scenario punkt 2.</w:t>
+              <w:t xml:space="preserve">Fortsæt fra </w:t>
+            </w:r>
+            <w:proofErr w:type="spellStart"/>
+            <w:r>
+              <w:rPr>
+                <w:lang w:val="da-DK"/>
+              </w:rPr>
+              <w:t>main</w:t>
+            </w:r>
+            <w:proofErr w:type="spellEnd"/>
+            <w:r>
+              <w:rPr>
+                <w:lang w:val="da-DK"/>
+              </w:rPr>
+              <w:t xml:space="preserve"> </w:t>
+            </w:r>
+            <w:proofErr w:type="spellStart"/>
+            <w:r>
+              <w:rPr>
+                <w:lang w:val="da-DK"/>
+              </w:rPr>
+              <w:t>success</w:t>
+            </w:r>
+            <w:proofErr w:type="spellEnd"/>
+            <w:r>
+              <w:rPr>
+                <w:lang w:val="da-DK"/>
+              </w:rPr>
+              <w:t xml:space="preserve"> scenario punkt 2.</w:t>
             </w:r>
           </w:p>
         </w:tc>

</xml_diff>